<commit_message>
pandoc ToS formatting, add links to Tos and word on pricing page, and new reference docx file, edit faq with new enterprise ToS
</commit_message>
<xml_diff>
--- a/Gruntwork-TermsOfService.docx
+++ b/Gruntwork-TermsOfService.docx
@@ -1716,9 +1716,10 @@
       </w:r>
     </w:p>
     <w:sectPr>
-      <w:pgSz w:w="12240" w:h="15840"/>
-      <w:pgMar w:top="1440" w:right="1800" w:bottom="1440" w:left="1800" w:header="720" w:footer="720" w:gutter="0"/>
-      <w:cols w:space="720"/>
+      <w:headerReference r:id="rId9" w:type="default"/>
+      <w:pgSz w:h="15840" w:w="12240"/>
+      <w:pgMar w:bottom="720" w:top="720" w:left="720" w:right="720" w:header="720" w:footer="720"/>
+      <w:pgNumType w:start="1"/>
     </w:sectPr>
   </w:body>
 </w:document>
@@ -1747,23 +1748,146 @@
 </w:footnotes>
 </file>
 
+<file path=word/header1.xml><?xml version="1.0" encoding="utf-8"?>
+<w:hdr xmlns:mc="http://schemas.openxmlformats.org/markup-compatibility/2006" xmlns:o="urn:schemas-microsoft-com:office:office" xmlns:r="http://schemas.openxmlformats.org/officeDocument/2006/relationships" xmlns:m="http://schemas.openxmlformats.org/officeDocument/2006/math" xmlns:v="urn:schemas-microsoft-com:vml" xmlns:wp="http://schemas.openxmlformats.org/drawingml/2006/wordprocessingDrawing" xmlns:w10="urn:schemas-microsoft-com:office:word" xmlns:w="http://schemas.openxmlformats.org/wordprocessingml/2006/main" xmlns:wne="http://schemas.microsoft.com/office/word/2006/wordml" xmlns:sl="http://schemas.openxmlformats.org/schemaLibrary/2006/main" xmlns:a="http://schemas.openxmlformats.org/drawingml/2006/main" xmlns:pic="http://schemas.openxmlformats.org/drawingml/2006/picture" xmlns:c="http://schemas.openxmlformats.org/drawingml/2006/chart" xmlns:lc="http://schemas.openxmlformats.org/drawingml/2006/lockedCanvas" xmlns:dgm="http://schemas.openxmlformats.org/drawingml/2006/diagram" xmlns:wps="http://schemas.microsoft.com/office/word/2010/wordprocessingShape" xmlns:wpg="http://schemas.microsoft.com/office/word/2010/wordprocessingGroup" xmlns:w14="http://schemas.microsoft.com/office/word/2010/wordml" xmlns:w15="http://schemas.microsoft.com/office/word/2012/wordml">
+  <w:p>
+    <w:pPr>
+      <w:contextualSpacing w:val="0"/>
+      <w:rPr/>
+    </w:pPr>
+    <w:r>
+      <w:rPr>
+        <w:rtl w:val="0"/>
+      </w:rPr>
+    </w:r>
+  </w:p>
+</w:hdr>
+</file>
+
 <file path=word/numbering.xml><?xml version="1.0" encoding="utf-8"?>
-<w:numbering xmlns:wpc="http://schemas.microsoft.com/office/word/2010/wordprocessingCanvas" xmlns:mo="http://schemas.microsoft.com/office/mac/office/2008/main" xmlns:mc="http://schemas.openxmlformats.org/markup-compatibility/2006" xmlns:mv="urn:schemas-microsoft-com:mac:vml" xmlns:o="urn:schemas-microsoft-com:office:office" xmlns:r="http://schemas.openxmlformats.org/officeDocument/2006/relationships" xmlns:m="http://schemas.openxmlformats.org/officeDocument/2006/math" xmlns:v="urn:schemas-microsoft-com:vml" xmlns:wp14="http://schemas.microsoft.com/office/word/2010/wordprocessingDrawing" xmlns:wp="http://schemas.openxmlformats.org/drawingml/2006/wordprocessingDrawing" xmlns:w10="urn:schemas-microsoft-com:office:word" xmlns:w="http://schemas.openxmlformats.org/wordprocessingml/2006/main" xmlns:w14="http://schemas.microsoft.com/office/word/2010/wordml" xmlns:wpg="http://schemas.microsoft.com/office/word/2010/wordprocessingGroup" xmlns:wpi="http://schemas.microsoft.com/office/word/2010/wordprocessingInk" xmlns:wne="http://schemas.microsoft.com/office/word/2006/wordml" xmlns:wps="http://schemas.microsoft.com/office/word/2010/wordprocessingShape" mc:Ignorable="w14 wp14">
-  <w:abstractNum w:abstractNumId="0">
-    <w:nsid w:val="EA454B4C"/>
-    <w:multiLevelType w:val="multilevel"/>
-    <w:tmpl w:val="97FC35C2"/>
+<w:numbering xmlns:mc="http://schemas.openxmlformats.org/markup-compatibility/2006" xmlns:o="urn:schemas-microsoft-com:office:office" xmlns:r="http://schemas.openxmlformats.org/officeDocument/2006/relationships" xmlns:m="http://schemas.openxmlformats.org/officeDocument/2006/math" xmlns:v="urn:schemas-microsoft-com:vml" xmlns:wp="http://schemas.openxmlformats.org/drawingml/2006/wordprocessingDrawing" xmlns:w10="urn:schemas-microsoft-com:office:word" xmlns:w="http://schemas.openxmlformats.org/wordprocessingml/2006/main" xmlns:wne="http://schemas.microsoft.com/office/word/2006/wordml" xmlns:sl="http://schemas.openxmlformats.org/schemaLibrary/2006/main" xmlns:a="http://schemas.openxmlformats.org/drawingml/2006/main" xmlns:pic="http://schemas.openxmlformats.org/drawingml/2006/picture" xmlns:c="http://schemas.openxmlformats.org/drawingml/2006/chart" xmlns:lc="http://schemas.openxmlformats.org/drawingml/2006/lockedCanvas" xmlns:dgm="http://schemas.openxmlformats.org/drawingml/2006/diagram" xmlns:wps="http://schemas.microsoft.com/office/word/2010/wordprocessingShape" xmlns:wpg="http://schemas.microsoft.com/office/word/2010/wordprocessingGroup" xmlns:w14="http://schemas.microsoft.com/office/word/2010/wordml" xmlns:w15="http://schemas.microsoft.com/office/word/2012/wordml">
+  <w:abstractNum w:abstractNumId="1">
     <w:lvl w:ilvl="0">
       <w:start w:val="1"/>
-      <w:numFmt w:val="lowerLetter"/>
+      <w:numFmt w:val="bullet"/>
+      <w:lvlText w:val="●"/>
+      <w:lvlJc w:val="left"/>
+      <w:pPr>
+        <w:ind w:left="720" w:hanging="360"/>
+      </w:pPr>
+      <w:rPr>
+        <w:u w:val="none"/>
+      </w:rPr>
+    </w:lvl>
+    <w:lvl w:ilvl="1">
+      <w:start w:val="1"/>
+      <w:numFmt w:val="bullet"/>
+      <w:lvlText w:val="○"/>
+      <w:lvlJc w:val="left"/>
+      <w:pPr>
+        <w:ind w:left="1440" w:hanging="360"/>
+      </w:pPr>
+      <w:rPr>
+        <w:u w:val="none"/>
+      </w:rPr>
+    </w:lvl>
+    <w:lvl w:ilvl="2">
+      <w:start w:val="1"/>
+      <w:numFmt w:val="bullet"/>
+      <w:lvlText w:val="■"/>
+      <w:lvlJc w:val="left"/>
+      <w:pPr>
+        <w:ind w:left="2160" w:hanging="360"/>
+      </w:pPr>
+      <w:rPr>
+        <w:u w:val="none"/>
+      </w:rPr>
+    </w:lvl>
+    <w:lvl w:ilvl="3">
+      <w:start w:val="1"/>
+      <w:numFmt w:val="bullet"/>
+      <w:lvlText w:val="●"/>
+      <w:lvlJc w:val="left"/>
+      <w:pPr>
+        <w:ind w:left="2880" w:hanging="360"/>
+      </w:pPr>
+      <w:rPr>
+        <w:u w:val="none"/>
+      </w:rPr>
+    </w:lvl>
+    <w:lvl w:ilvl="4">
+      <w:start w:val="1"/>
+      <w:numFmt w:val="bullet"/>
+      <w:lvlText w:val="○"/>
+      <w:lvlJc w:val="left"/>
+      <w:pPr>
+        <w:ind w:left="3600" w:hanging="360"/>
+      </w:pPr>
+      <w:rPr>
+        <w:u w:val="none"/>
+      </w:rPr>
+    </w:lvl>
+    <w:lvl w:ilvl="5">
+      <w:start w:val="1"/>
+      <w:numFmt w:val="bullet"/>
+      <w:lvlText w:val="■"/>
+      <w:lvlJc w:val="left"/>
+      <w:pPr>
+        <w:ind w:left="4320" w:hanging="360"/>
+      </w:pPr>
+      <w:rPr>
+        <w:u w:val="none"/>
+      </w:rPr>
+    </w:lvl>
+    <w:lvl w:ilvl="6">
+      <w:start w:val="1"/>
+      <w:numFmt w:val="bullet"/>
+      <w:lvlText w:val="●"/>
+      <w:lvlJc w:val="left"/>
+      <w:pPr>
+        <w:ind w:left="5040" w:hanging="360"/>
+      </w:pPr>
+      <w:rPr>
+        <w:u w:val="none"/>
+      </w:rPr>
+    </w:lvl>
+    <w:lvl w:ilvl="7">
+      <w:start w:val="1"/>
+      <w:numFmt w:val="bullet"/>
+      <w:lvlText w:val="○"/>
+      <w:lvlJc w:val="left"/>
+      <w:pPr>
+        <w:ind w:left="5760" w:hanging="360"/>
+      </w:pPr>
+      <w:rPr>
+        <w:u w:val="none"/>
+      </w:rPr>
+    </w:lvl>
+    <w:lvl w:ilvl="8">
+      <w:start w:val="1"/>
+      <w:numFmt w:val="bullet"/>
+      <w:lvlText w:val="■"/>
+      <w:lvlJc w:val="left"/>
+      <w:pPr>
+        <w:ind w:left="6480" w:hanging="360"/>
+      </w:pPr>
+      <w:rPr>
+        <w:u w:val="none"/>
+      </w:rPr>
+    </w:lvl>
+  </w:abstractNum>
+  <w:abstractNum w:abstractNumId="2">
+    <w:lvl w:ilvl="0">
+      <w:start w:val="1"/>
+      <w:numFmt w:val="decimal"/>
       <w:lvlText w:val="%1."/>
       <w:lvlJc w:val="left"/>
       <w:pPr>
-        <w:tabs>
-          <w:tab w:val="num" w:pos="0"/>
-        </w:tabs>
-        <w:ind w:left="480" w:hanging="480"/>
-      </w:pPr>
+        <w:ind w:left="720" w:hanging="360"/>
+      </w:pPr>
+      <w:rPr>
+        <w:u w:val="none"/>
+      </w:rPr>
     </w:lvl>
     <w:lvl w:ilvl="1">
       <w:start w:val="1"/>
@@ -1771,35 +1895,35 @@
       <w:lvlText w:val="%2."/>
       <w:lvlJc w:val="left"/>
       <w:pPr>
-        <w:tabs>
-          <w:tab w:val="num" w:pos="720"/>
-        </w:tabs>
-        <w:ind w:left="1200" w:hanging="480"/>
-      </w:pPr>
+        <w:ind w:left="1440" w:hanging="360"/>
+      </w:pPr>
+      <w:rPr>
+        <w:u w:val="none"/>
+      </w:rPr>
     </w:lvl>
     <w:lvl w:ilvl="2">
       <w:start w:val="1"/>
-      <w:numFmt w:val="lowerLetter"/>
+      <w:numFmt w:val="lowerRoman"/>
       <w:lvlText w:val="%3."/>
-      <w:lvlJc w:val="left"/>
-      <w:pPr>
-        <w:tabs>
-          <w:tab w:val="num" w:pos="1440"/>
-        </w:tabs>
-        <w:ind w:left="1920" w:hanging="480"/>
-      </w:pPr>
+      <w:lvlJc w:val="right"/>
+      <w:pPr>
+        <w:ind w:left="2160" w:hanging="360"/>
+      </w:pPr>
+      <w:rPr>
+        <w:u w:val="none"/>
+      </w:rPr>
     </w:lvl>
     <w:lvl w:ilvl="3">
       <w:start w:val="1"/>
-      <w:numFmt w:val="lowerLetter"/>
+      <w:numFmt w:val="decimal"/>
       <w:lvlText w:val="%4."/>
       <w:lvlJc w:val="left"/>
       <w:pPr>
-        <w:tabs>
-          <w:tab w:val="num" w:pos="2160"/>
-        </w:tabs>
-        <w:ind w:left="2640" w:hanging="480"/>
-      </w:pPr>
+        <w:ind w:left="2880" w:hanging="360"/>
+      </w:pPr>
+      <w:rPr>
+        <w:u w:val="none"/>
+      </w:rPr>
     </w:lvl>
     <w:lvl w:ilvl="4">
       <w:start w:val="1"/>
@@ -1807,35 +1931,35 @@
       <w:lvlText w:val="%5."/>
       <w:lvlJc w:val="left"/>
       <w:pPr>
-        <w:tabs>
-          <w:tab w:val="num" w:pos="2880"/>
-        </w:tabs>
-        <w:ind w:left="3360" w:hanging="480"/>
-      </w:pPr>
+        <w:ind w:left="3600" w:hanging="360"/>
+      </w:pPr>
+      <w:rPr>
+        <w:u w:val="none"/>
+      </w:rPr>
     </w:lvl>
     <w:lvl w:ilvl="5">
       <w:start w:val="1"/>
-      <w:numFmt w:val="lowerLetter"/>
+      <w:numFmt w:val="lowerRoman"/>
       <w:lvlText w:val="%6."/>
-      <w:lvlJc w:val="left"/>
-      <w:pPr>
-        <w:tabs>
-          <w:tab w:val="num" w:pos="3600"/>
-        </w:tabs>
-        <w:ind w:left="4080" w:hanging="480"/>
-      </w:pPr>
+      <w:lvlJc w:val="right"/>
+      <w:pPr>
+        <w:ind w:left="4320" w:hanging="360"/>
+      </w:pPr>
+      <w:rPr>
+        <w:u w:val="none"/>
+      </w:rPr>
     </w:lvl>
     <w:lvl w:ilvl="6">
       <w:start w:val="1"/>
-      <w:numFmt w:val="lowerLetter"/>
+      <w:numFmt w:val="decimal"/>
       <w:lvlText w:val="%7."/>
       <w:lvlJc w:val="left"/>
       <w:pPr>
-        <w:tabs>
-          <w:tab w:val="num" w:pos="4320"/>
-        </w:tabs>
-        <w:ind w:left="4800" w:hanging="480"/>
-      </w:pPr>
+        <w:ind w:left="5040" w:hanging="360"/>
+      </w:pPr>
+      <w:rPr>
+        <w:u w:val="none"/>
+      </w:rPr>
     </w:lvl>
     <w:lvl w:ilvl="7">
       <w:start w:val="1"/>
@@ -1843,231 +1967,23 @@
       <w:lvlText w:val="%8."/>
       <w:lvlJc w:val="left"/>
       <w:pPr>
-        <w:tabs>
-          <w:tab w:val="num" w:pos="5040"/>
-        </w:tabs>
-        <w:ind w:left="5520" w:hanging="480"/>
-      </w:pPr>
+        <w:ind w:left="5760" w:hanging="360"/>
+      </w:pPr>
+      <w:rPr>
+        <w:u w:val="none"/>
+      </w:rPr>
     </w:lvl>
     <w:lvl w:ilvl="8">
       <w:start w:val="1"/>
-      <w:numFmt w:val="lowerLetter"/>
+      <w:numFmt w:val="lowerRoman"/>
       <w:lvlText w:val="%9."/>
-      <w:lvlJc w:val="left"/>
-      <w:pPr>
-        <w:tabs>
-          <w:tab w:val="num" w:pos="5760"/>
-        </w:tabs>
-        <w:ind w:left="6240" w:hanging="480"/>
-      </w:pPr>
-    </w:lvl>
-  </w:abstractNum>
-  <w:abstractNum w:abstractNumId="1">
-    <w:nsid w:val="170CD2DE"/>
-    <w:multiLevelType w:val="multilevel"/>
-    <w:tmpl w:val="9F62E32A"/>
-    <w:lvl w:ilvl="0">
-      <w:numFmt w:val="bullet"/>
-      <w:lvlText w:val=" "/>
-      <w:lvlJc w:val="left"/>
-      <w:pPr>
-        <w:tabs>
-          <w:tab w:val="num" w:pos="0"/>
-        </w:tabs>
-        <w:ind w:left="480" w:hanging="480"/>
-      </w:pPr>
-    </w:lvl>
-    <w:lvl w:ilvl="1">
-      <w:numFmt w:val="bullet"/>
-      <w:lvlText w:val=" "/>
-      <w:lvlJc w:val="left"/>
-      <w:pPr>
-        <w:tabs>
-          <w:tab w:val="num" w:pos="720"/>
-        </w:tabs>
-        <w:ind w:left="1200" w:hanging="480"/>
-      </w:pPr>
-    </w:lvl>
-    <w:lvl w:ilvl="2">
-      <w:numFmt w:val="bullet"/>
-      <w:lvlText w:val=" "/>
-      <w:lvlJc w:val="left"/>
-      <w:pPr>
-        <w:tabs>
-          <w:tab w:val="num" w:pos="1440"/>
-        </w:tabs>
-        <w:ind w:left="1920" w:hanging="480"/>
-      </w:pPr>
-    </w:lvl>
-    <w:lvl w:ilvl="3">
-      <w:numFmt w:val="bullet"/>
-      <w:lvlText w:val=" "/>
-      <w:lvlJc w:val="left"/>
-      <w:pPr>
-        <w:tabs>
-          <w:tab w:val="num" w:pos="2160"/>
-        </w:tabs>
-        <w:ind w:left="2640" w:hanging="480"/>
-      </w:pPr>
-    </w:lvl>
-    <w:lvl w:ilvl="4">
-      <w:numFmt w:val="bullet"/>
-      <w:lvlText w:val=" "/>
-      <w:lvlJc w:val="left"/>
-      <w:pPr>
-        <w:tabs>
-          <w:tab w:val="num" w:pos="2880"/>
-        </w:tabs>
-        <w:ind w:left="3360" w:hanging="480"/>
-      </w:pPr>
-    </w:lvl>
-    <w:lvl w:ilvl="5">
-      <w:numFmt w:val="bullet"/>
-      <w:lvlText w:val=" "/>
-      <w:lvlJc w:val="left"/>
-      <w:pPr>
-        <w:tabs>
-          <w:tab w:val="num" w:pos="3600"/>
-        </w:tabs>
-        <w:ind w:left="4080" w:hanging="480"/>
-      </w:pPr>
-    </w:lvl>
-    <w:lvl w:ilvl="6">
-      <w:numFmt w:val="bullet"/>
-      <w:lvlText w:val=" "/>
-      <w:lvlJc w:val="left"/>
-      <w:pPr>
-        <w:tabs>
-          <w:tab w:val="num" w:pos="4320"/>
-        </w:tabs>
-        <w:ind w:left="4800" w:hanging="480"/>
-      </w:pPr>
-    </w:lvl>
-    <w:lvl w:ilvl="7">
-      <w:numFmt w:val="bullet"/>
-      <w:lvlText w:val=" "/>
-      <w:lvlJc w:val="left"/>
-      <w:pPr>
-        <w:tabs>
-          <w:tab w:val="num" w:pos="5040"/>
-        </w:tabs>
-        <w:ind w:left="5520" w:hanging="480"/>
-      </w:pPr>
-    </w:lvl>
-    <w:lvl w:ilvl="8">
-      <w:numFmt w:val="bullet"/>
-      <w:lvlText w:val=" "/>
-      <w:lvlJc w:val="left"/>
-      <w:pPr>
-        <w:tabs>
-          <w:tab w:val="num" w:pos="5760"/>
-        </w:tabs>
-        <w:ind w:left="6240" w:hanging="480"/>
-      </w:pPr>
-    </w:lvl>
-  </w:abstractNum>
-  <w:abstractNum w:abstractNumId="2">
-    <w:nsid w:val="2C1AE401"/>
-    <w:multiLevelType w:val="multilevel"/>
-    <w:tmpl w:val="55E48F78"/>
-    <w:lvl w:ilvl="0">
-      <w:numFmt w:val="bullet"/>
-      <w:lvlText w:val=" "/>
-      <w:lvlJc w:val="left"/>
-      <w:pPr>
-        <w:tabs>
-          <w:tab w:val="num" w:pos="0"/>
-        </w:tabs>
-        <w:ind w:left="480" w:hanging="480"/>
-      </w:pPr>
-    </w:lvl>
-    <w:lvl w:ilvl="1">
-      <w:numFmt w:val="bullet"/>
-      <w:lvlText w:val=" "/>
-      <w:lvlJc w:val="left"/>
-      <w:pPr>
-        <w:tabs>
-          <w:tab w:val="num" w:pos="720"/>
-        </w:tabs>
-        <w:ind w:left="1200" w:hanging="480"/>
-      </w:pPr>
-    </w:lvl>
-    <w:lvl w:ilvl="2">
-      <w:numFmt w:val="bullet"/>
-      <w:lvlText w:val=" "/>
-      <w:lvlJc w:val="left"/>
-      <w:pPr>
-        <w:tabs>
-          <w:tab w:val="num" w:pos="1440"/>
-        </w:tabs>
-        <w:ind w:left="1920" w:hanging="480"/>
-      </w:pPr>
-    </w:lvl>
-    <w:lvl w:ilvl="3">
-      <w:numFmt w:val="bullet"/>
-      <w:lvlText w:val=" "/>
-      <w:lvlJc w:val="left"/>
-      <w:pPr>
-        <w:tabs>
-          <w:tab w:val="num" w:pos="2160"/>
-        </w:tabs>
-        <w:ind w:left="2640" w:hanging="480"/>
-      </w:pPr>
-    </w:lvl>
-    <w:lvl w:ilvl="4">
-      <w:numFmt w:val="bullet"/>
-      <w:lvlText w:val=" "/>
-      <w:lvlJc w:val="left"/>
-      <w:pPr>
-        <w:tabs>
-          <w:tab w:val="num" w:pos="2880"/>
-        </w:tabs>
-        <w:ind w:left="3360" w:hanging="480"/>
-      </w:pPr>
-    </w:lvl>
-    <w:lvl w:ilvl="5">
-      <w:numFmt w:val="bullet"/>
-      <w:lvlText w:val=" "/>
-      <w:lvlJc w:val="left"/>
-      <w:pPr>
-        <w:tabs>
-          <w:tab w:val="num" w:pos="3600"/>
-        </w:tabs>
-        <w:ind w:left="4080" w:hanging="480"/>
-      </w:pPr>
-    </w:lvl>
-    <w:lvl w:ilvl="6">
-      <w:numFmt w:val="bullet"/>
-      <w:lvlText w:val=" "/>
-      <w:lvlJc w:val="left"/>
-      <w:pPr>
-        <w:tabs>
-          <w:tab w:val="num" w:pos="4320"/>
-        </w:tabs>
-        <w:ind w:left="4800" w:hanging="480"/>
-      </w:pPr>
-    </w:lvl>
-    <w:lvl w:ilvl="7">
-      <w:numFmt w:val="bullet"/>
-      <w:lvlText w:val=" "/>
-      <w:lvlJc w:val="left"/>
-      <w:pPr>
-        <w:tabs>
-          <w:tab w:val="num" w:pos="5040"/>
-        </w:tabs>
-        <w:ind w:left="5520" w:hanging="480"/>
-      </w:pPr>
-    </w:lvl>
-    <w:lvl w:ilvl="8">
-      <w:numFmt w:val="bullet"/>
-      <w:lvlText w:val=" "/>
-      <w:lvlJc w:val="left"/>
-      <w:pPr>
-        <w:tabs>
-          <w:tab w:val="num" w:pos="5760"/>
-        </w:tabs>
-        <w:ind w:left="6240" w:hanging="480"/>
-      </w:pPr>
+      <w:lvlJc w:val="right"/>
+      <w:pPr>
+        <w:ind w:left="6480" w:hanging="360"/>
+      </w:pPr>
+      <w:rPr>
+        <w:u w:val="none"/>
+      </w:rPr>
     </w:lvl>
   </w:abstractNum>
   <w:abstractNum w:abstractNumId="990">
@@ -2289,37 +2205,7 @@
     <w:abstractNumId w:val="1"/>
   </w:num>
   <w:num w:numId="2">
-    <w:abstractNumId w:val="1"/>
-  </w:num>
-  <w:num w:numId="3">
-    <w:abstractNumId w:val="0"/>
-    <w:lvlOverride w:ilvl="0">
-      <w:startOverride w:val="1"/>
-    </w:lvlOverride>
-    <w:lvlOverride w:ilvl="1">
-      <w:startOverride w:val="1"/>
-    </w:lvlOverride>
-    <w:lvlOverride w:ilvl="2">
-      <w:startOverride w:val="1"/>
-    </w:lvlOverride>
-    <w:lvlOverride w:ilvl="3">
-      <w:startOverride w:val="1"/>
-    </w:lvlOverride>
-    <w:lvlOverride w:ilvl="4">
-      <w:startOverride w:val="1"/>
-    </w:lvlOverride>
-    <w:lvlOverride w:ilvl="5">
-      <w:startOverride w:val="1"/>
-    </w:lvlOverride>
-    <w:lvlOverride w:ilvl="6">
-      <w:startOverride w:val="1"/>
-    </w:lvlOverride>
-    <w:lvlOverride w:ilvl="7">
-      <w:startOverride w:val="1"/>
-    </w:lvlOverride>
-    <w:lvlOverride w:ilvl="8">
-      <w:startOverride w:val="1"/>
-    </w:lvlOverride>
+    <w:abstractNumId w:val="2"/>
   </w:num>
   <w:num w:numId="1000">
     <w:abstractNumId w:val="990"/>
@@ -2358,464 +2244,152 @@
 </file>
 
 <file path=word/styles.xml><?xml version="1.0" encoding="utf-8"?>
-<w:styles xmlns:mc="http://schemas.openxmlformats.org/markup-compatibility/2006" xmlns:r="http://schemas.openxmlformats.org/officeDocument/2006/relationships" xmlns:w="http://schemas.openxmlformats.org/wordprocessingml/2006/main" xmlns:w14="http://schemas.microsoft.com/office/word/2010/wordml" mc:Ignorable="w14">
+<w:styles xmlns:mc="http://schemas.openxmlformats.org/markup-compatibility/2006" xmlns:o="urn:schemas-microsoft-com:office:office" xmlns:r="http://schemas.openxmlformats.org/officeDocument/2006/relationships" xmlns:m="http://schemas.openxmlformats.org/officeDocument/2006/math" xmlns:v="urn:schemas-microsoft-com:vml" xmlns:wp="http://schemas.openxmlformats.org/drawingml/2006/wordprocessingDrawing" xmlns:w10="urn:schemas-microsoft-com:office:word" xmlns:w="http://schemas.openxmlformats.org/wordprocessingml/2006/main" xmlns:wne="http://schemas.microsoft.com/office/word/2006/wordml" xmlns:sl="http://schemas.openxmlformats.org/schemaLibrary/2006/main" xmlns:a="http://schemas.openxmlformats.org/drawingml/2006/main" xmlns:pic="http://schemas.openxmlformats.org/drawingml/2006/picture" xmlns:c="http://schemas.openxmlformats.org/drawingml/2006/chart" xmlns:lc="http://schemas.openxmlformats.org/drawingml/2006/lockedCanvas" xmlns:dgm="http://schemas.openxmlformats.org/drawingml/2006/diagram" xmlns:wps="http://schemas.microsoft.com/office/word/2010/wordprocessingShape" xmlns:wpg="http://schemas.microsoft.com/office/word/2010/wordprocessingGroup" xmlns:w14="http://schemas.microsoft.com/office/word/2010/wordml" xmlns:w15="http://schemas.microsoft.com/office/word/2012/wordml">
   <w:docDefaults>
     <w:rPrDefault>
       <w:rPr>
-        <w:rFonts w:asciiTheme="minorHAnsi" w:eastAsiaTheme="minorHAnsi" w:hAnsiTheme="minorHAnsi" w:cstheme="minorBidi"/>
+        <w:rFonts w:ascii="Calibri" w:cs="Calibri" w:eastAsia="Calibri" w:hAnsi="Calibri"/>
         <w:sz w:val="24"/>
         <w:szCs w:val="24"/>
-        <w:lang w:val="en-US" w:eastAsia="en-US" w:bidi="ar-SA"/>
+        <w:lang w:val="en-US"/>
       </w:rPr>
     </w:rPrDefault>
     <w:pPrDefault>
       <w:pPr>
-        <w:spacing w:after="200"/>
+        <w:spacing w:after="180" w:before="180" w:line="276" w:lineRule="auto"/>
+        <w:jc w:val="both"/>
       </w:pPr>
     </w:pPrDefault>
   </w:docDefaults>
-  <w:latentStyles w:defLockedState="0" w:defUIPriority="0" w:defSemiHidden="0" w:defUnhideWhenUsed="0" w:defQFormat="0" w:count="276"/>
-  <w:style w:type="paragraph" w:default="1" w:styleId="Normal">
-    <w:name w:val="Normal"/>
-    <w:qFormat/>
-    <w:rsid w:val="00AF16B2"/>
-    <w:pPr>
-      <w:spacing w:before="180" w:after="180"/>
-    </w:pPr>
-    <w:rPr>
-      <w:rFonts w:ascii="Arial" w:hAnsi="Arial" w:cs="Arial"/>
-    </w:rPr>
+  <w:style w:type="paragraph" w:styleId="Normal" w:default="1">
+    <w:name w:val="normal"/>
+  </w:style>
+  <w:style w:type="table" w:styleId="TableNormal" w:default="1">
+    <w:name w:val="Table Normal"/>
   </w:style>
   <w:style w:type="paragraph" w:styleId="Heading1">
     <w:name w:val="heading 1"/>
     <w:basedOn w:val="Normal"/>
-    <w:next w:val="BodyText"/>
-    <w:uiPriority w:val="9"/>
-    <w:qFormat/>
-    <w:rsid w:val="00A517A8"/>
+    <w:next w:val="Normal"/>
     <w:pPr>
-      <w:keepNext/>
-      <w:keepLines/>
-      <w:spacing w:before="480" w:after="0"/>
-      <w:jc w:val="both"/>
-      <w:outlineLvl w:val="0"/>
+      <w:keepNext w:val="1"/>
+      <w:keepLines w:val="1"/>
+      <w:spacing w:after="200" w:before="200" w:lineRule="auto"/>
     </w:pPr>
     <w:rPr>
-      <w:rFonts w:ascii="Trebuchet MS" w:eastAsiaTheme="majorEastAsia" w:hAnsi="Trebuchet MS" w:cstheme="majorBidi"/>
-      <w:bCs/>
-      <w:sz w:val="56"/>
-      <w:szCs w:val="56"/>
+      <w:b w:val="1"/>
+      <w:sz w:val="64"/>
+      <w:szCs w:val="64"/>
     </w:rPr>
   </w:style>
   <w:style w:type="paragraph" w:styleId="Heading2">
     <w:name w:val="heading 2"/>
     <w:basedOn w:val="Normal"/>
-    <w:next w:val="BodyText"/>
-    <w:uiPriority w:val="9"/>
-    <w:unhideWhenUsed/>
-    <w:qFormat/>
-    <w:rsid w:val="0010657E"/>
+    <w:next w:val="Normal"/>
     <w:pPr>
-      <w:keepNext/>
-      <w:keepLines/>
-      <w:spacing w:before="720" w:after="0"/>
-      <w:jc w:val="both"/>
-      <w:outlineLvl w:val="1"/>
+      <w:keepNext w:val="1"/>
+      <w:keepLines w:val="1"/>
+      <w:spacing w:after="200" w:before="200" w:lineRule="auto"/>
     </w:pPr>
     <w:rPr>
-      <w:rFonts w:ascii="Trebuchet MS" w:eastAsiaTheme="majorEastAsia" w:hAnsi="Trebuchet MS" w:cstheme="majorBidi"/>
-      <w:bCs/>
-      <w:sz w:val="48"/>
-      <w:szCs w:val="48"/>
+      <w:b w:val="1"/>
+      <w:sz w:val="56"/>
+      <w:szCs w:val="56"/>
     </w:rPr>
   </w:style>
   <w:style w:type="paragraph" w:styleId="Heading3">
     <w:name w:val="heading 3"/>
     <w:basedOn w:val="Normal"/>
-    <w:next w:val="BodyText"/>
-    <w:uiPriority w:val="9"/>
-    <w:unhideWhenUsed/>
-    <w:qFormat/>
-    <w:rsid w:val="0010657E"/>
+    <w:next w:val="Normal"/>
     <w:pPr>
-      <w:keepNext/>
-      <w:keepLines/>
-      <w:spacing w:before="480" w:after="0"/>
-      <w:jc w:val="both"/>
-      <w:outlineLvl w:val="2"/>
+      <w:keepNext w:val="1"/>
+      <w:keepLines w:val="1"/>
+      <w:spacing w:after="200" w:before="200" w:lineRule="auto"/>
     </w:pPr>
     <w:rPr>
-      <w:rFonts w:ascii="Trebuchet MS" w:eastAsiaTheme="majorEastAsia" w:hAnsi="Trebuchet MS" w:cstheme="majorBidi"/>
-      <w:bCs/>
-      <w:sz w:val="36"/>
-      <w:szCs w:val="36"/>
+      <w:b w:val="1"/>
+      <w:sz w:val="48"/>
+      <w:szCs w:val="48"/>
     </w:rPr>
   </w:style>
   <w:style w:type="paragraph" w:styleId="Heading4">
     <w:name w:val="heading 4"/>
     <w:basedOn w:val="Normal"/>
-    <w:next w:val="BodyText"/>
-    <w:uiPriority w:val="9"/>
-    <w:unhideWhenUsed/>
-    <w:qFormat/>
+    <w:next w:val="Normal"/>
     <w:pPr>
-      <w:keepNext/>
-      <w:keepLines/>
-      <w:spacing w:before="200" w:after="0"/>
-      <w:outlineLvl w:val="3"/>
+      <w:keepNext w:val="1"/>
+      <w:keepLines w:val="1"/>
+      <w:spacing w:after="200" w:before="200" w:lineRule="auto"/>
     </w:pPr>
     <w:rPr>
-      <w:rFonts w:asciiTheme="majorHAnsi" w:eastAsiaTheme="majorEastAsia" w:hAnsiTheme="majorHAnsi" w:cstheme="majorBidi"/>
-      <w:b/>
-      <w:bCs/>
-      <w:color w:val="4F81BD" w:themeColor="accent1"/>
+      <w:b w:val="1"/>
+      <w:sz w:val="32"/>
+      <w:szCs w:val="32"/>
     </w:rPr>
   </w:style>
   <w:style w:type="paragraph" w:styleId="Heading5">
     <w:name w:val="heading 5"/>
     <w:basedOn w:val="Normal"/>
-    <w:next w:val="BodyText"/>
-    <w:uiPriority w:val="9"/>
-    <w:unhideWhenUsed/>
-    <w:qFormat/>
+    <w:next w:val="Normal"/>
     <w:pPr>
-      <w:keepNext/>
-      <w:keepLines/>
-      <w:spacing w:before="200" w:after="0"/>
-      <w:outlineLvl w:val="4"/>
+      <w:keepNext w:val="1"/>
+      <w:keepLines w:val="1"/>
+      <w:spacing w:after="0" w:before="200" w:lineRule="auto"/>
     </w:pPr>
     <w:rPr>
-      <w:rFonts w:asciiTheme="majorHAnsi" w:eastAsiaTheme="majorEastAsia" w:hAnsiTheme="majorHAnsi" w:cstheme="majorBidi"/>
-      <w:i/>
-      <w:iCs/>
-      <w:color w:val="4F81BD" w:themeColor="accent1"/>
+      <w:rFonts w:ascii="Calibri" w:cs="Calibri" w:eastAsia="Calibri" w:hAnsi="Calibri"/>
+      <w:i w:val="1"/>
+      <w:color w:val="4f81bd"/>
     </w:rPr>
   </w:style>
   <w:style w:type="paragraph" w:styleId="Heading6">
     <w:name w:val="heading 6"/>
     <w:basedOn w:val="Normal"/>
-    <w:next w:val="BodyText"/>
-    <w:uiPriority w:val="9"/>
-    <w:unhideWhenUsed/>
-    <w:qFormat/>
+    <w:next w:val="Normal"/>
     <w:pPr>
-      <w:keepNext/>
-      <w:keepLines/>
-      <w:spacing w:before="200" w:after="0"/>
-      <w:outlineLvl w:val="5"/>
+      <w:keepNext w:val="1"/>
+      <w:keepLines w:val="1"/>
+      <w:spacing w:after="0" w:before="200" w:lineRule="auto"/>
     </w:pPr>
     <w:rPr>
-      <w:rFonts w:asciiTheme="majorHAnsi" w:eastAsiaTheme="majorEastAsia" w:hAnsiTheme="majorHAnsi" w:cstheme="majorBidi"/>
-      <w:color w:val="4F81BD" w:themeColor="accent1"/>
-    </w:rPr>
-  </w:style>
-  <w:style w:type="paragraph" w:styleId="Heading7">
-    <w:name w:val="heading 7"/>
-    <w:basedOn w:val="Normal"/>
-    <w:next w:val="BodyText"/>
-    <w:uiPriority w:val="9"/>
-    <w:unhideWhenUsed/>
-    <w:qFormat/>
-    <w:pPr>
-      <w:keepNext/>
-      <w:keepLines/>
-      <w:spacing w:before="200" w:after="0"/>
-      <w:outlineLvl w:val="6"/>
-    </w:pPr>
-    <w:rPr>
-      <w:rFonts w:asciiTheme="majorHAnsi" w:eastAsiaTheme="majorEastAsia" w:hAnsiTheme="majorHAnsi" w:cstheme="majorBidi"/>
-      <w:color w:val="4F81BD" w:themeColor="accent1"/>
-    </w:rPr>
-  </w:style>
-  <w:style w:type="paragraph" w:styleId="Heading8">
-    <w:name w:val="heading 8"/>
-    <w:basedOn w:val="Normal"/>
-    <w:next w:val="BodyText"/>
-    <w:uiPriority w:val="9"/>
-    <w:unhideWhenUsed/>
-    <w:qFormat/>
-    <w:pPr>
-      <w:keepNext/>
-      <w:keepLines/>
-      <w:spacing w:before="200" w:after="0"/>
-      <w:outlineLvl w:val="7"/>
-    </w:pPr>
-    <w:rPr>
-      <w:rFonts w:asciiTheme="majorHAnsi" w:eastAsiaTheme="majorEastAsia" w:hAnsiTheme="majorHAnsi" w:cstheme="majorBidi"/>
-      <w:color w:val="4F81BD" w:themeColor="accent1"/>
-    </w:rPr>
-  </w:style>
-  <w:style w:type="paragraph" w:styleId="Heading9">
-    <w:name w:val="heading 9"/>
-    <w:basedOn w:val="Normal"/>
-    <w:next w:val="BodyText"/>
-    <w:uiPriority w:val="9"/>
-    <w:unhideWhenUsed/>
-    <w:qFormat/>
-    <w:pPr>
-      <w:keepNext/>
-      <w:keepLines/>
-      <w:spacing w:before="200" w:after="0"/>
-      <w:outlineLvl w:val="8"/>
-    </w:pPr>
-    <w:rPr>
-      <w:rFonts w:asciiTheme="majorHAnsi" w:eastAsiaTheme="majorEastAsia" w:hAnsiTheme="majorHAnsi" w:cstheme="majorBidi"/>
-      <w:color w:val="4F81BD" w:themeColor="accent1"/>
-    </w:rPr>
-  </w:style>
-  <w:style w:type="character" w:default="1" w:styleId="DefaultParagraphFont">
-    <w:name w:val="Default Paragraph Font"/>
-    <w:uiPriority w:val="1"/>
-    <w:semiHidden/>
-    <w:unhideWhenUsed/>
-  </w:style>
-  <w:style w:type="table" w:default="1" w:styleId="TableNormal">
-    <w:name w:val="Normal Table"/>
-    <w:uiPriority w:val="99"/>
-    <w:semiHidden/>
-    <w:unhideWhenUsed/>
-    <w:tblPr>
-      <w:tblInd w:w="0" w:type="dxa"/>
-      <w:tblCellMar>
-        <w:top w:w="0" w:type="dxa"/>
-        <w:left w:w="108" w:type="dxa"/>
-        <w:bottom w:w="0" w:type="dxa"/>
-        <w:right w:w="108" w:type="dxa"/>
-      </w:tblCellMar>
-    </w:tblPr>
-  </w:style>
-  <w:style w:type="numbering" w:default="1" w:styleId="NoList">
-    <w:name w:val="No List"/>
-    <w:uiPriority w:val="99"/>
-    <w:semiHidden/>
-    <w:unhideWhenUsed/>
-  </w:style>
-  <w:style w:type="paragraph" w:styleId="BodyText">
-    <w:name w:val="Body Text"/>
-    <w:basedOn w:val="Normal"/>
-    <w:qFormat/>
-  </w:style>
-  <w:style w:type="paragraph" w:customStyle="1" w:styleId="FirstParagraph">
-    <w:name w:val="First Paragraph"/>
-    <w:basedOn w:val="BodyText"/>
-    <w:next w:val="BodyText"/>
-    <w:qFormat/>
-    <w:rsid w:val="00AF16B2"/>
-  </w:style>
-  <w:style w:type="paragraph" w:customStyle="1" w:styleId="Compact">
-    <w:name w:val="Compact"/>
-    <w:basedOn w:val="BodyText"/>
-    <w:qFormat/>
-    <w:pPr>
-      <w:spacing w:before="36" w:after="36"/>
-    </w:pPr>
+      <w:rFonts w:ascii="Calibri" w:cs="Calibri" w:eastAsia="Calibri" w:hAnsi="Calibri"/>
+      <w:color w:val="4f81bd"/>
+    </w:rPr>
   </w:style>
   <w:style w:type="paragraph" w:styleId="Title">
     <w:name w:val="Title"/>
     <w:basedOn w:val="Normal"/>
-    <w:next w:val="BodyText"/>
-    <w:qFormat/>
+    <w:next w:val="Normal"/>
     <w:pPr>
-      <w:keepNext/>
-      <w:keepLines/>
-      <w:spacing w:before="480" w:after="240"/>
+      <w:keepNext w:val="1"/>
+      <w:keepLines w:val="1"/>
+      <w:spacing w:after="240" w:before="480" w:lineRule="auto"/>
       <w:jc w:val="center"/>
     </w:pPr>
     <w:rPr>
-      <w:rFonts w:asciiTheme="majorHAnsi" w:eastAsiaTheme="majorEastAsia" w:hAnsiTheme="majorHAnsi" w:cstheme="majorBidi"/>
-      <w:b/>
-      <w:bCs/>
-      <w:color w:val="345A8A" w:themeColor="accent1" w:themeShade="B5"/>
+      <w:rFonts w:ascii="Calibri" w:cs="Calibri" w:eastAsia="Calibri" w:hAnsi="Calibri"/>
+      <w:b w:val="1"/>
+      <w:color w:val="335b8a"/>
       <w:sz w:val="36"/>
       <w:szCs w:val="36"/>
     </w:rPr>
   </w:style>
   <w:style w:type="paragraph" w:styleId="Subtitle">
     <w:name w:val="Subtitle"/>
-    <w:basedOn w:val="Title"/>
-    <w:next w:val="BodyText"/>
-    <w:qFormat/>
+    <w:basedOn w:val="Normal"/>
+    <w:next w:val="Normal"/>
     <w:pPr>
-      <w:spacing w:before="240"/>
+      <w:keepNext w:val="1"/>
+      <w:keepLines w:val="1"/>
+      <w:spacing w:after="240" w:before="240" w:lineRule="auto"/>
+      <w:jc w:val="center"/>
     </w:pPr>
     <w:rPr>
+      <w:rFonts w:ascii="Calibri" w:cs="Calibri" w:eastAsia="Calibri" w:hAnsi="Calibri"/>
+      <w:b w:val="1"/>
+      <w:color w:val="335b8a"/>
       <w:sz w:val="30"/>
       <w:szCs w:val="30"/>
-    </w:rPr>
-  </w:style>
-  <w:style w:type="paragraph" w:customStyle="1" w:styleId="Author">
-    <w:name w:val="Author"/>
-    <w:next w:val="BodyText"/>
-    <w:qFormat/>
-    <w:pPr>
-      <w:keepNext/>
-      <w:keepLines/>
-      <w:jc w:val="center"/>
-    </w:pPr>
-  </w:style>
-  <w:style w:type="paragraph" w:styleId="Date">
-    <w:name w:val="Date"/>
-    <w:next w:val="BodyText"/>
-    <w:qFormat/>
-    <w:pPr>
-      <w:keepNext/>
-      <w:keepLines/>
-      <w:jc w:val="center"/>
-    </w:pPr>
-  </w:style>
-  <w:style w:type="paragraph" w:customStyle="1" w:styleId="Abstract">
-    <w:name w:val="Abstract"/>
-    <w:basedOn w:val="Normal"/>
-    <w:next w:val="BodyText"/>
-    <w:qFormat/>
-    <w:pPr>
-      <w:keepNext/>
-      <w:keepLines/>
-      <w:spacing w:before="300" w:after="300"/>
-    </w:pPr>
-    <w:rPr>
-      <w:sz w:val="20"/>
-      <w:szCs w:val="20"/>
-    </w:rPr>
-  </w:style>
-  <w:style w:type="paragraph" w:styleId="Bibliography">
-    <w:name w:val="Bibliography"/>
-    <w:basedOn w:val="Normal"/>
-    <w:qFormat/>
-  </w:style>
-  <w:style w:type="paragraph" w:styleId="BlockText">
-    <w:name w:val="Block Text"/>
-    <w:basedOn w:val="BodyText"/>
-    <w:next w:val="BodyText"/>
-    <w:uiPriority w:val="9"/>
-    <w:unhideWhenUsed/>
-    <w:qFormat/>
-    <w:pPr>
-      <w:spacing w:before="100" w:after="100"/>
-    </w:pPr>
-    <w:rPr>
-      <w:rFonts w:asciiTheme="majorHAnsi" w:eastAsiaTheme="majorEastAsia" w:hAnsiTheme="majorHAnsi" w:cstheme="majorBidi"/>
-      <w:bCs/>
-      <w:sz w:val="20"/>
-      <w:szCs w:val="20"/>
-    </w:rPr>
-  </w:style>
-  <w:style w:type="paragraph" w:styleId="FootnoteText">
-    <w:name w:val="footnote text"/>
-    <w:basedOn w:val="Normal"/>
-    <w:uiPriority w:val="9"/>
-    <w:unhideWhenUsed/>
-    <w:qFormat/>
-  </w:style>
-  <w:style w:type="table" w:customStyle="1" w:styleId="Table">
-    <w:name w:val="Table"/>
-    <w:semiHidden/>
-    <w:unhideWhenUsed/>
-    <w:qFormat/>
-    <w:tblPr>
-      <w:tblInd w:w="0" w:type="dxa"/>
-      <w:tblCellMar>
-        <w:top w:w="0" w:type="dxa"/>
-        <w:left w:w="108" w:type="dxa"/>
-        <w:bottom w:w="0" w:type="dxa"/>
-        <w:right w:w="108" w:type="dxa"/>
-      </w:tblCellMar>
-    </w:tblPr>
-  </w:style>
-  <w:style w:type="paragraph" w:customStyle="1" w:styleId="DefinitionTerm">
-    <w:name w:val="Definition Term"/>
-    <w:basedOn w:val="Normal"/>
-    <w:next w:val="Definition"/>
-    <w:pPr>
-      <w:keepNext/>
-      <w:keepLines/>
-      <w:spacing w:after="0"/>
-    </w:pPr>
-    <w:rPr>
-      <w:b/>
-    </w:rPr>
-  </w:style>
-  <w:style w:type="paragraph" w:customStyle="1" w:styleId="Definition">
-    <w:name w:val="Definition"/>
-    <w:basedOn w:val="Normal"/>
-  </w:style>
-  <w:style w:type="paragraph" w:styleId="Caption">
-    <w:name w:val="caption"/>
-    <w:basedOn w:val="Normal"/>
-    <w:link w:val="CaptionChar"/>
-    <w:pPr>
-      <w:spacing w:before="0" w:after="120"/>
-    </w:pPr>
-    <w:rPr>
-      <w:i/>
-    </w:rPr>
-  </w:style>
-  <w:style w:type="paragraph" w:customStyle="1" w:styleId="TableCaption">
-    <w:name w:val="Table Caption"/>
-    <w:basedOn w:val="Caption"/>
-    <w:pPr>
-      <w:keepNext/>
-    </w:pPr>
-  </w:style>
-  <w:style w:type="paragraph" w:customStyle="1" w:styleId="ImageCaption">
-    <w:name w:val="Image Caption"/>
-    <w:basedOn w:val="Caption"/>
-  </w:style>
-  <w:style w:type="paragraph" w:customStyle="1" w:styleId="Figure">
-    <w:name w:val="Figure"/>
-    <w:basedOn w:val="Normal"/>
-  </w:style>
-  <w:style w:type="paragraph" w:customStyle="1" w:styleId="CaptionedFigure">
-    <w:name w:val="Captioned Figure"/>
-    <w:basedOn w:val="Figure"/>
-    <w:pPr>
-      <w:keepNext/>
-    </w:pPr>
-  </w:style>
-  <w:style w:type="character" w:customStyle="1" w:styleId="CaptionChar">
-    <w:name w:val="Caption Char"/>
-    <w:basedOn w:val="DefaultParagraphFont"/>
-    <w:link w:val="Caption"/>
-  </w:style>
-  <w:style w:type="character" w:customStyle="1" w:styleId="VerbatimChar">
-    <w:name w:val="Verbatim Char"/>
-    <w:basedOn w:val="CaptionChar"/>
-    <w:link w:val="SourceCode"/>
-    <w:rPr>
-      <w:rFonts w:ascii="Consolas" w:hAnsi="Consolas"/>
-      <w:sz w:val="22"/>
-    </w:rPr>
-  </w:style>
-  <w:style w:type="character" w:styleId="FootnoteReference">
-    <w:name w:val="footnote reference"/>
-    <w:basedOn w:val="CaptionChar"/>
-    <w:rPr>
-      <w:vertAlign w:val="superscript"/>
-    </w:rPr>
-  </w:style>
-  <w:style w:type="character" w:styleId="Hyperlink">
-    <w:name w:val="Hyperlink"/>
-    <w:basedOn w:val="CaptionChar"/>
-    <w:rPr>
-      <w:color w:val="4F81BD" w:themeColor="accent1"/>
-    </w:rPr>
-  </w:style>
-  <w:style w:type="paragraph" w:styleId="TOCHeading">
-    <w:name w:val="TOC Heading"/>
-    <w:basedOn w:val="Heading1"/>
-    <w:next w:val="BodyText"/>
-    <w:uiPriority w:val="39"/>
-    <w:unhideWhenUsed/>
-    <w:qFormat/>
-    <w:pPr>
-      <w:spacing w:before="240" w:line="259" w:lineRule="auto"/>
-      <w:outlineLvl w:val="9"/>
-    </w:pPr>
-    <w:rPr>
-      <w:rFonts w:asciiTheme="majorHAnsi" w:hAnsiTheme="majorHAnsi"/>
-      <w:b/>
-      <w:bCs w:val="0"/>
-      <w:color w:val="365F91" w:themeColor="accent1" w:themeShade="BF"/>
     </w:rPr>
   </w:style>
   <w:style w:type="paragraph" w:customStyle="1" w:styleId="SourceCode">
@@ -2823,296 +2397,229 @@
     <w:basedOn w:val="Normal"/>
     <w:link w:val="VerbatimChar"/>
     <w:pPr>
-      <w:wordWrap w:val="0"/>
+      <w:wordWrap w:val="off"/>
     </w:pPr>
   </w:style>
   <w:style w:type="character" w:customStyle="1" w:styleId="KeywordTok">
     <w:name w:val="KeywordTok"/>
     <w:basedOn w:val="VerbatimChar"/>
     <w:rPr>
-      <w:rFonts w:ascii="Consolas" w:hAnsi="Consolas"/>
+      <w:color w:val="007020"/>
       <w:b/>
-      <w:color w:val="007020"/>
-      <w:sz w:val="22"/>
     </w:rPr>
   </w:style>
   <w:style w:type="character" w:customStyle="1" w:styleId="DataTypeTok">
     <w:name w:val="DataTypeTok"/>
     <w:basedOn w:val="VerbatimChar"/>
     <w:rPr>
-      <w:rFonts w:ascii="Consolas" w:hAnsi="Consolas"/>
       <w:color w:val="902000"/>
-      <w:sz w:val="22"/>
     </w:rPr>
   </w:style>
   <w:style w:type="character" w:customStyle="1" w:styleId="DecValTok">
     <w:name w:val="DecValTok"/>
     <w:basedOn w:val="VerbatimChar"/>
     <w:rPr>
-      <w:rFonts w:ascii="Consolas" w:hAnsi="Consolas"/>
-      <w:color w:val="40A070"/>
-      <w:sz w:val="22"/>
+      <w:color w:val="40a070"/>
     </w:rPr>
   </w:style>
   <w:style w:type="character" w:customStyle="1" w:styleId="BaseNTok">
     <w:name w:val="BaseNTok"/>
     <w:basedOn w:val="VerbatimChar"/>
     <w:rPr>
-      <w:rFonts w:ascii="Consolas" w:hAnsi="Consolas"/>
-      <w:color w:val="40A070"/>
-      <w:sz w:val="22"/>
+      <w:color w:val="40a070"/>
     </w:rPr>
   </w:style>
   <w:style w:type="character" w:customStyle="1" w:styleId="FloatTok">
     <w:name w:val="FloatTok"/>
     <w:basedOn w:val="VerbatimChar"/>
     <w:rPr>
-      <w:rFonts w:ascii="Consolas" w:hAnsi="Consolas"/>
-      <w:color w:val="40A070"/>
-      <w:sz w:val="22"/>
+      <w:color w:val="40a070"/>
     </w:rPr>
   </w:style>
   <w:style w:type="character" w:customStyle="1" w:styleId="ConstantTok">
     <w:name w:val="ConstantTok"/>
     <w:basedOn w:val="VerbatimChar"/>
     <w:rPr>
-      <w:rFonts w:ascii="Consolas" w:hAnsi="Consolas"/>
       <w:color w:val="880000"/>
-      <w:sz w:val="22"/>
     </w:rPr>
   </w:style>
   <w:style w:type="character" w:customStyle="1" w:styleId="CharTok">
     <w:name w:val="CharTok"/>
     <w:basedOn w:val="VerbatimChar"/>
     <w:rPr>
-      <w:rFonts w:ascii="Consolas" w:hAnsi="Consolas"/>
-      <w:color w:val="4070A0"/>
-      <w:sz w:val="22"/>
+      <w:color w:val="4070a0"/>
     </w:rPr>
   </w:style>
   <w:style w:type="character" w:customStyle="1" w:styleId="SpecialCharTok">
     <w:name w:val="SpecialCharTok"/>
     <w:basedOn w:val="VerbatimChar"/>
     <w:rPr>
-      <w:rFonts w:ascii="Consolas" w:hAnsi="Consolas"/>
-      <w:color w:val="4070A0"/>
-      <w:sz w:val="22"/>
+      <w:color w:val="4070a0"/>
     </w:rPr>
   </w:style>
   <w:style w:type="character" w:customStyle="1" w:styleId="StringTok">
     <w:name w:val="StringTok"/>
     <w:basedOn w:val="VerbatimChar"/>
     <w:rPr>
-      <w:rFonts w:ascii="Consolas" w:hAnsi="Consolas"/>
-      <w:color w:val="4070A0"/>
-      <w:sz w:val="22"/>
+      <w:color w:val="4070a0"/>
     </w:rPr>
   </w:style>
   <w:style w:type="character" w:customStyle="1" w:styleId="VerbatimStringTok">
     <w:name w:val="VerbatimStringTok"/>
     <w:basedOn w:val="VerbatimChar"/>
     <w:rPr>
-      <w:rFonts w:ascii="Consolas" w:hAnsi="Consolas"/>
-      <w:color w:val="4070A0"/>
-      <w:sz w:val="22"/>
+      <w:color w:val="4070a0"/>
     </w:rPr>
   </w:style>
   <w:style w:type="character" w:customStyle="1" w:styleId="SpecialStringTok">
     <w:name w:val="SpecialStringTok"/>
     <w:basedOn w:val="VerbatimChar"/>
     <w:rPr>
-      <w:rFonts w:ascii="Consolas" w:hAnsi="Consolas"/>
-      <w:color w:val="BB6688"/>
-      <w:sz w:val="22"/>
+      <w:color w:val="bb6688"/>
     </w:rPr>
   </w:style>
   <w:style w:type="character" w:customStyle="1" w:styleId="ImportTok">
     <w:name w:val="ImportTok"/>
     <w:basedOn w:val="VerbatimChar"/>
-    <w:rPr>
-      <w:rFonts w:ascii="Consolas" w:hAnsi="Consolas"/>
-      <w:sz w:val="22"/>
-    </w:rPr>
+    <w:rPr/>
   </w:style>
   <w:style w:type="character" w:customStyle="1" w:styleId="CommentTok">
     <w:name w:val="CommentTok"/>
     <w:basedOn w:val="VerbatimChar"/>
     <w:rPr>
-      <w:rFonts w:ascii="Consolas" w:hAnsi="Consolas"/>
+      <w:color w:val="60a0b0"/>
       <w:i/>
-      <w:color w:val="60A0B0"/>
-      <w:sz w:val="22"/>
     </w:rPr>
   </w:style>
   <w:style w:type="character" w:customStyle="1" w:styleId="DocumentationTok">
     <w:name w:val="DocumentationTok"/>
     <w:basedOn w:val="VerbatimChar"/>
     <w:rPr>
-      <w:rFonts w:ascii="Consolas" w:hAnsi="Consolas"/>
+      <w:color w:val="ba2121"/>
       <w:i/>
-      <w:color w:val="BA2121"/>
-      <w:sz w:val="22"/>
     </w:rPr>
   </w:style>
   <w:style w:type="character" w:customStyle="1" w:styleId="AnnotationTok">
     <w:name w:val="AnnotationTok"/>
     <w:basedOn w:val="VerbatimChar"/>
     <w:rPr>
-      <w:rFonts w:ascii="Consolas" w:hAnsi="Consolas"/>
+      <w:color w:val="60a0b0"/>
       <w:b/>
       <w:i/>
-      <w:color w:val="60A0B0"/>
-      <w:sz w:val="22"/>
     </w:rPr>
   </w:style>
   <w:style w:type="character" w:customStyle="1" w:styleId="CommentVarTok">
     <w:name w:val="CommentVarTok"/>
     <w:basedOn w:val="VerbatimChar"/>
     <w:rPr>
-      <w:rFonts w:ascii="Consolas" w:hAnsi="Consolas"/>
+      <w:color w:val="60a0b0"/>
       <w:b/>
       <w:i/>
-      <w:color w:val="60A0B0"/>
-      <w:sz w:val="22"/>
     </w:rPr>
   </w:style>
   <w:style w:type="character" w:customStyle="1" w:styleId="OtherTok">
     <w:name w:val="OtherTok"/>
     <w:basedOn w:val="VerbatimChar"/>
     <w:rPr>
-      <w:rFonts w:ascii="Consolas" w:hAnsi="Consolas"/>
       <w:color w:val="007020"/>
-      <w:sz w:val="22"/>
     </w:rPr>
   </w:style>
   <w:style w:type="character" w:customStyle="1" w:styleId="FunctionTok">
     <w:name w:val="FunctionTok"/>
     <w:basedOn w:val="VerbatimChar"/>
     <w:rPr>
-      <w:rFonts w:ascii="Consolas" w:hAnsi="Consolas"/>
-      <w:color w:val="06287E"/>
-      <w:sz w:val="22"/>
+      <w:color w:val="06287e"/>
     </w:rPr>
   </w:style>
   <w:style w:type="character" w:customStyle="1" w:styleId="VariableTok">
     <w:name w:val="VariableTok"/>
     <w:basedOn w:val="VerbatimChar"/>
     <w:rPr>
-      <w:rFonts w:ascii="Consolas" w:hAnsi="Consolas"/>
-      <w:color w:val="19177C"/>
-      <w:sz w:val="22"/>
+      <w:color w:val="19177c"/>
     </w:rPr>
   </w:style>
   <w:style w:type="character" w:customStyle="1" w:styleId="ControlFlowTok">
     <w:name w:val="ControlFlowTok"/>
     <w:basedOn w:val="VerbatimChar"/>
     <w:rPr>
-      <w:rFonts w:ascii="Consolas" w:hAnsi="Consolas"/>
+      <w:color w:val="007020"/>
       <w:b/>
-      <w:color w:val="007020"/>
-      <w:sz w:val="22"/>
     </w:rPr>
   </w:style>
   <w:style w:type="character" w:customStyle="1" w:styleId="OperatorTok">
     <w:name w:val="OperatorTok"/>
     <w:basedOn w:val="VerbatimChar"/>
     <w:rPr>
-      <w:rFonts w:ascii="Consolas" w:hAnsi="Consolas"/>
       <w:color w:val="666666"/>
-      <w:sz w:val="22"/>
     </w:rPr>
   </w:style>
   <w:style w:type="character" w:customStyle="1" w:styleId="BuiltInTok">
     <w:name w:val="BuiltInTok"/>
     <w:basedOn w:val="VerbatimChar"/>
-    <w:rPr>
-      <w:rFonts w:ascii="Consolas" w:hAnsi="Consolas"/>
-      <w:sz w:val="22"/>
-    </w:rPr>
+    <w:rPr/>
   </w:style>
   <w:style w:type="character" w:customStyle="1" w:styleId="ExtensionTok">
     <w:name w:val="ExtensionTok"/>
     <w:basedOn w:val="VerbatimChar"/>
-    <w:rPr>
-      <w:rFonts w:ascii="Consolas" w:hAnsi="Consolas"/>
-      <w:sz w:val="22"/>
-    </w:rPr>
+    <w:rPr/>
   </w:style>
   <w:style w:type="character" w:customStyle="1" w:styleId="PreprocessorTok">
     <w:name w:val="PreprocessorTok"/>
     <w:basedOn w:val="VerbatimChar"/>
     <w:rPr>
-      <w:rFonts w:ascii="Consolas" w:hAnsi="Consolas"/>
-      <w:color w:val="BC7A00"/>
-      <w:sz w:val="22"/>
+      <w:color w:val="bc7a00"/>
     </w:rPr>
   </w:style>
   <w:style w:type="character" w:customStyle="1" w:styleId="AttributeTok">
     <w:name w:val="AttributeTok"/>
     <w:basedOn w:val="VerbatimChar"/>
     <w:rPr>
-      <w:rFonts w:ascii="Consolas" w:hAnsi="Consolas"/>
-      <w:color w:val="7D9029"/>
-      <w:sz w:val="22"/>
+      <w:color w:val="7d9029"/>
     </w:rPr>
   </w:style>
   <w:style w:type="character" w:customStyle="1" w:styleId="RegionMarkerTok">
     <w:name w:val="RegionMarkerTok"/>
     <w:basedOn w:val="VerbatimChar"/>
-    <w:rPr>
-      <w:rFonts w:ascii="Consolas" w:hAnsi="Consolas"/>
-      <w:sz w:val="22"/>
-    </w:rPr>
+    <w:rPr/>
   </w:style>
   <w:style w:type="character" w:customStyle="1" w:styleId="InformationTok">
     <w:name w:val="InformationTok"/>
     <w:basedOn w:val="VerbatimChar"/>
     <w:rPr>
-      <w:rFonts w:ascii="Consolas" w:hAnsi="Consolas"/>
+      <w:color w:val="60a0b0"/>
       <w:b/>
       <w:i/>
-      <w:color w:val="60A0B0"/>
-      <w:sz w:val="22"/>
     </w:rPr>
   </w:style>
   <w:style w:type="character" w:customStyle="1" w:styleId="WarningTok">
     <w:name w:val="WarningTok"/>
     <w:basedOn w:val="VerbatimChar"/>
     <w:rPr>
-      <w:rFonts w:ascii="Consolas" w:hAnsi="Consolas"/>
+      <w:color w:val="60a0b0"/>
       <w:b/>
       <w:i/>
-      <w:color w:val="60A0B0"/>
-      <w:sz w:val="22"/>
     </w:rPr>
   </w:style>
   <w:style w:type="character" w:customStyle="1" w:styleId="AlertTok">
     <w:name w:val="AlertTok"/>
     <w:basedOn w:val="VerbatimChar"/>
     <w:rPr>
-      <w:rFonts w:ascii="Consolas" w:hAnsi="Consolas"/>
+      <w:color w:val="ff0000"/>
       <w:b/>
-      <w:color w:val="FF0000"/>
-      <w:sz w:val="22"/>
     </w:rPr>
   </w:style>
   <w:style w:type="character" w:customStyle="1" w:styleId="ErrorTok">
     <w:name w:val="ErrorTok"/>
     <w:basedOn w:val="VerbatimChar"/>
     <w:rPr>
-      <w:rFonts w:ascii="Consolas" w:hAnsi="Consolas"/>
+      <w:color w:val="ff0000"/>
       <w:b/>
-      <w:color w:val="FF0000"/>
-      <w:sz w:val="22"/>
     </w:rPr>
   </w:style>
   <w:style w:type="character" w:customStyle="1" w:styleId="NormalTok">
     <w:name w:val="NormalTok"/>
     <w:basedOn w:val="VerbatimChar"/>
-    <w:rPr>
-      <w:rFonts w:ascii="Consolas" w:hAnsi="Consolas"/>
-      <w:sz w:val="22"/>
-    </w:rPr>
+    <w:rPr/>
   </w:style>
 </w:styles>
 </file>
@@ -3192,6 +2699,7 @@
         <a:font script="Mong" typeface="Mongolian Baiti"/>
         <a:font script="Viet" typeface="Times New Roman"/>
         <a:font script="Uigh" typeface="Microsoft Uighur"/>
+        <a:font script="Geor" typeface="Sylfaen"/>
       </a:majorFont>
       <a:minorFont>
         <a:latin typeface="Cambria"/>
@@ -3226,6 +2734,7 @@
         <a:font script="Mong" typeface="Mongolian Baiti"/>
         <a:font script="Viet" typeface="Arial"/>
         <a:font script="Uigh" typeface="Microsoft Uighur"/>
+        <a:font script="Geor" typeface="Sylfaen"/>
       </a:minorFont>
     </a:fontScheme>
     <a:fmtScheme name="Office">

</xml_diff>